<commit_message>
Escrito sobre trabajo en equipo y resolución de conflictos
</commit_message>
<xml_diff>
--- a/Sena/Registro de Aprendisaje - Analisis y desarrollo de sistemas informaticos/Fase 2.b Análisis/Trabajos y sus directrices/Trabajo en equipo y resolución de conflictos/Escrito/AP03-AA4-EV07-Escrito-Trabajo-Equipo.docx
+++ b/Sena/Registro de Aprendisaje - Analisis y desarrollo de sistemas informaticos/Fase 2.b Análisis/Trabajos y sus directrices/Trabajo en equipo y resolución de conflictos/Escrito/AP03-AA4-EV07-Escrito-Trabajo-Equipo.docx
@@ -3840,6 +3840,8 @@
         <w:tabs>
           <w:tab w:val="left" w:pos="1199"/>
           <w:tab w:val="left" w:pos="1199"/>
+          <w:tab w:val="left" w:pos="1199"/>
+          <w:tab w:val="left" w:pos="1199"/>
         </w:tabs>
         <w:rPr>
           <w:color w:val="000000"/>
@@ -3883,6 +3885,8 @@
         <w:tabs>
           <w:tab w:val="left" w:pos="1199"/>
           <w:tab w:val="left" w:pos="1199"/>
+          <w:tab w:val="left" w:pos="1199"/>
+          <w:tab w:val="left" w:pos="1199"/>
         </w:tabs>
         <w:rPr>
           <w:color w:val="000000"/>
@@ -3926,6 +3930,8 @@
         <w:tabs>
           <w:tab w:val="left" w:pos="1199"/>
           <w:tab w:val="left" w:pos="1199"/>
+          <w:tab w:val="left" w:pos="1199"/>
+          <w:tab w:val="left" w:pos="1199"/>
         </w:tabs>
         <w:rPr>
           <w:color w:val="000000"/>
@@ -4080,6 +4086,8 @@
         <w:tabs>
           <w:tab w:val="left" w:pos="1199"/>
           <w:tab w:val="left" w:pos="1199"/>
+          <w:tab w:val="left" w:pos="1199"/>
+          <w:tab w:val="left" w:pos="1199"/>
         </w:tabs>
         <w:rPr>
           <w:color w:val="000000"/>
@@ -4123,6 +4131,8 @@
         <w:tabs>
           <w:tab w:val="left" w:pos="1199"/>
           <w:tab w:val="left" w:pos="1199"/>
+          <w:tab w:val="left" w:pos="1199"/>
+          <w:tab w:val="left" w:pos="1199"/>
         </w:tabs>
         <w:rPr>
           <w:color w:val="000000"/>
@@ -4637,6 +4647,8 @@
         <w:tabs>
           <w:tab w:val="left" w:pos="1199"/>
           <w:tab w:val="left" w:pos="1199"/>
+          <w:tab w:val="left" w:pos="1199"/>
+          <w:tab w:val="left" w:pos="1199"/>
         </w:tabs>
         <w:rPr>
           <w:color w:val="000000"/>
@@ -4680,6 +4692,8 @@
         <w:tabs>
           <w:tab w:val="left" w:pos="1199"/>
           <w:tab w:val="left" w:pos="1199"/>
+          <w:tab w:val="left" w:pos="1199"/>
+          <w:tab w:val="left" w:pos="1199"/>
         </w:tabs>
         <w:rPr>
           <w:color w:val="000000"/>
@@ -4732,6 +4746,8 @@
         <w:tabs>
           <w:tab w:val="left" w:pos="1199"/>
           <w:tab w:val="left" w:pos="1199"/>
+          <w:tab w:val="left" w:pos="1199"/>
+          <w:tab w:val="left" w:pos="1199"/>
         </w:tabs>
         <w:rPr>
           <w:color w:val="000000"/>
@@ -4842,6 +4858,8 @@
         <w:tabs>
           <w:tab w:val="left" w:pos="1199"/>
           <w:tab w:val="left" w:pos="1199"/>
+          <w:tab w:val="left" w:pos="1199"/>
+          <w:tab w:val="left" w:pos="1199"/>
         </w:tabs>
         <w:rPr>
           <w:color w:val="000000"/>
@@ -4894,6 +4912,8 @@
         <w:tabs>
           <w:tab w:val="left" w:pos="1199"/>
           <w:tab w:val="left" w:pos="1199"/>
+          <w:tab w:val="left" w:pos="1199"/>
+          <w:tab w:val="left" w:pos="1199"/>
         </w:tabs>
         <w:rPr>
           <w:color w:val="000000"/>
@@ -4937,6 +4957,8 @@
         <w:tabs>
           <w:tab w:val="left" w:pos="1199"/>
           <w:tab w:val="left" w:pos="1199"/>
+          <w:tab w:val="left" w:pos="1199"/>
+          <w:tab w:val="left" w:pos="1199"/>
         </w:tabs>
         <w:rPr>
           <w:color w:val="000000"/>
@@ -4980,6 +5002,8 @@
         <w:tabs>
           <w:tab w:val="left" w:pos="1199"/>
           <w:tab w:val="left" w:pos="1199"/>
+          <w:tab w:val="left" w:pos="1199"/>
+          <w:tab w:val="left" w:pos="1199"/>
         </w:tabs>
         <w:rPr>
           <w:color w:val="000000"/>
@@ -5023,6 +5047,8 @@
         <w:tabs>
           <w:tab w:val="left" w:pos="1199"/>
           <w:tab w:val="left" w:pos="1199"/>
+          <w:tab w:val="left" w:pos="1199"/>
+          <w:tab w:val="left" w:pos="1199"/>
         </w:tabs>
         <w:rPr>
           <w:color w:val="000000"/>
@@ -5073,6 +5099,8 @@
         </w:pBdr>
         <w:ind w:left="720" w:right="0" w:hanging="360"/>
         <w:tabs>
+          <w:tab w:val="left" w:pos="1199"/>
+          <w:tab w:val="left" w:pos="1199"/>
           <w:tab w:val="left" w:pos="1199"/>
           <w:tab w:val="left" w:pos="1199"/>
         </w:tabs>
@@ -5302,6 +5330,8 @@
         <w:tabs>
           <w:tab w:val="left" w:pos="1199"/>
           <w:tab w:val="left" w:pos="1199"/>
+          <w:tab w:val="left" w:pos="1199"/>
+          <w:tab w:val="left" w:pos="1199"/>
         </w:tabs>
         <w:rPr>
           <w:color w:val="000000"/>
@@ -5345,6 +5375,8 @@
         <w:tabs>
           <w:tab w:val="left" w:pos="1199"/>
           <w:tab w:val="left" w:pos="1199"/>
+          <w:tab w:val="left" w:pos="1199"/>
+          <w:tab w:val="left" w:pos="1199"/>
         </w:tabs>
         <w:rPr>
           <w:color w:val="000000"/>
@@ -5388,6 +5420,8 @@
         <w:tabs>
           <w:tab w:val="left" w:pos="1199"/>
           <w:tab w:val="left" w:pos="1199"/>
+          <w:tab w:val="left" w:pos="1199"/>
+          <w:tab w:val="left" w:pos="1199"/>
         </w:tabs>
         <w:rPr>
           <w:color w:val="000000"/>
@@ -5431,6 +5465,8 @@
         <w:tabs>
           <w:tab w:val="left" w:pos="1199"/>
           <w:tab w:val="left" w:pos="1199"/>
+          <w:tab w:val="left" w:pos="1199"/>
+          <w:tab w:val="left" w:pos="1199"/>
         </w:tabs>
         <w:rPr>
           <w:color w:val="000000"/>
@@ -5481,6 +5517,8 @@
         </w:pBdr>
         <w:ind w:left="720" w:right="0" w:hanging="360"/>
         <w:tabs>
+          <w:tab w:val="left" w:pos="1199"/>
+          <w:tab w:val="left" w:pos="1199"/>
           <w:tab w:val="left" w:pos="1199"/>
           <w:tab w:val="left" w:pos="1199"/>
         </w:tabs>
@@ -6460,6 +6498,8 @@
         <w:tabs>
           <w:tab w:val="left" w:pos="1199"/>
           <w:tab w:val="left" w:pos="1199"/>
+          <w:tab w:val="left" w:pos="1199"/>
+          <w:tab w:val="left" w:pos="1199"/>
         </w:tabs>
         <w:rPr>
           <w:b w:val="1"/>
@@ -6646,6 +6686,8 @@
         <w:tabs>
           <w:tab w:val="left" w:pos="1199"/>
           <w:tab w:val="left" w:pos="1199"/>
+          <w:tab w:val="left" w:pos="1199"/>
+          <w:tab w:val="left" w:pos="1199"/>
         </w:tabs>
         <w:rPr>
           <w:b w:val="1"/>
@@ -6933,6 +6975,8 @@
         <w:tabs>
           <w:tab w:val="left" w:pos="1199"/>
           <w:tab w:val="left" w:pos="1199"/>
+          <w:tab w:val="left" w:pos="1199"/>
+          <w:tab w:val="left" w:pos="1199"/>
         </w:tabs>
         <w:rPr>
           <w:b w:val="1"/>
@@ -7638,6 +7682,40 @@
         </w:rPr>
         <w:t xml:space="preserve">comportamiento siempre, etc.</w:t>
       </w:r>
+    </w:p>
+    <w:p>
+      <w:pPr>
+        <w:bidi w:val="0"/>
+        <w:numPr>
+          <w:ilvl w:val="0"/>
+          <w:numId w:val="0"/>
+        </w:numPr>
+        <w:jc w:val="both"/>
+        <w:spacing w:lineRule="auto" w:line="240" w:before="0" w:after="0"/>
+        <w:contextualSpacing w:val="1"/>
+        <w:widowControl w:val="0"/>
+        <w:pBdr>
+          <w:top w:val="nil" w:sz="0" w:space="0" w:color="000000"/>
+          <w:bottom w:val="nil" w:sz="0" w:space="0" w:color="000000"/>
+          <w:left w:val="nil" w:sz="0" w:space="0" w:color="000000"/>
+          <w:right w:val="nil" w:sz="0" w:space="0" w:color="000000"/>
+          <w:between w:val="nil" w:sz="0" w:space="0" w:color="000000"/>
+        </w:pBdr>
+        <w:ind w:right="0" w:left="0" w:firstLine="0"/>
+        <w:tabs>
+          <w:tab w:val="left" w:pos="1199"/>
+          <w:tab w:val="left" w:pos="1199"/>
+        </w:tabs>
+        <w:rPr>
+          <w:color w:val="000000"/>
+          <w:sz w:val="20"/>
+          <w:szCs w:val="20"/>
+          <w:rFonts w:ascii="Arial" w:eastAsia="Arial" w:hAnsi="Arial" w:hint="default"/>
+        </w:rPr>
+        <w:wordWrap w:val="1"/>
+        <w:autoSpaceDE w:val="1"/>
+        <w:autoSpaceDN w:val="1"/>
+      </w:pPr>
     </w:p>
     <w:p>
       <w:pPr>
@@ -7659,7 +7737,6 @@
         </w:pBdr>
         <w:ind w:right="0" w:left="0" w:firstLine="0"/>
         <w:rPr>
-          <w:rStyle w:val="PO0"/>
           <w:spacing w:val="0"/>
           <w:vertAlign w:val="baseline"/>
           <w:b w:val="0"/>
@@ -7674,6 +7751,484 @@
         <w:autoSpaceDE w:val="1"/>
         <w:autoSpaceDN w:val="1"/>
       </w:pPr>
+    </w:p>
+    <w:p>
+      <w:pPr>
+        <w:bidi w:val="0"/>
+        <w:numPr>
+          <w:ilvl w:val="0"/>
+          <w:numId w:val="0"/>
+        </w:numPr>
+        <w:jc w:val="left"/>
+        <w:spacing w:lineRule="auto" w:line="259" w:before="0" w:after="200"/>
+        <w:contextualSpacing w:val="1"/>
+        <w:widowControl w:val="0"/>
+        <w:pBdr>
+          <w:top w:val="nil" w:sz="0" w:space="0" w:color="000000"/>
+          <w:bottom w:val="nil" w:sz="0" w:space="0" w:color="000000"/>
+          <w:left w:val="nil" w:sz="0" w:space="0" w:color="000000"/>
+          <w:right w:val="nil" w:sz="0" w:space="0" w:color="000000"/>
+          <w:between w:val="nil" w:sz="0" w:space="0" w:color="000000"/>
+        </w:pBdr>
+        <w:ind w:right="0" w:left="0" w:firstLine="0"/>
+        <w:rPr>
+          <w:spacing w:val="0"/>
+          <w:vertAlign w:val="baseline"/>
+          <w:b w:val="0"/>
+          <w:color w:val="000000"/>
+          <w:position w:val="0"/>
+          <w:sz w:val="21"/>
+          <w:szCs w:val="21"/>
+          <w:smallCaps w:val="0"/>
+          <w:rFonts w:ascii="Times New Roman" w:eastAsia="Times New Roman" w:hAnsi="Times New Roman" w:hint="default"/>
+        </w:rPr>
+        <w:wordWrap w:val="1"/>
+        <w:autoSpaceDE w:val="1"/>
+        <w:autoSpaceDN w:val="1"/>
+      </w:pPr>
+      <w:r>
+        <w:rPr>
+          <w:spacing w:val="0"/>
+          <w:vertAlign w:val="baseline"/>
+          <w:b w:val="0"/>
+          <w:color w:val="000000"/>
+          <w:position w:val="0"/>
+          <w:sz w:val="21"/>
+          <w:szCs w:val="21"/>
+          <w:smallCaps w:val="0"/>
+          <w:rFonts w:ascii="Times New Roman" w:eastAsia="Times New Roman" w:hAnsi="Times New Roman" w:hint="default"/>
+        </w:rPr>
+        <w:t xml:space="preserve">A continuación se pretende mostrar, bajo hipotéticos casos de situaciones posiblemente adaptables a la </w:t>
+      </w:r>
+      <w:r>
+        <w:rPr>
+          <w:spacing w:val="0"/>
+          <w:vertAlign w:val="baseline"/>
+          <w:b w:val="0"/>
+          <w:color w:val="000000"/>
+          <w:position w:val="0"/>
+          <w:sz w:val="21"/>
+          <w:szCs w:val="21"/>
+          <w:smallCaps w:val="0"/>
+          <w:rFonts w:ascii="Times New Roman" w:eastAsia="Times New Roman" w:hAnsi="Times New Roman" w:hint="default"/>
+        </w:rPr>
+        <w:t xml:space="preserve">realidad, lo que és o se entiende como </w:t>
+      </w:r>
+      <w:r>
+        <w:rPr>
+          <w:spacing w:val="0"/>
+          <w:vertAlign w:val="baseline"/>
+          <w:i w:val="1"/>
+          <w:b w:val="1"/>
+          <w:color w:val="000000"/>
+          <w:position w:val="0"/>
+          <w:sz w:val="21"/>
+          <w:szCs w:val="21"/>
+          <w:smallCaps w:val="0"/>
+          <w:rFonts w:ascii="Times New Roman" w:eastAsia="Times New Roman" w:hAnsi="Times New Roman" w:hint="default"/>
+        </w:rPr>
+        <w:t>conflicto</w:t>
+      </w:r>
+      <w:r>
+        <w:rPr>
+          <w:spacing w:val="0"/>
+          <w:vertAlign w:val="baseline"/>
+          <w:i w:val="0"/>
+          <w:b w:val="1"/>
+          <w:color w:val="000000"/>
+          <w:position w:val="0"/>
+          <w:sz w:val="21"/>
+          <w:szCs w:val="21"/>
+          <w:smallCaps w:val="0"/>
+          <w:rFonts w:ascii="Times New Roman" w:eastAsia="Times New Roman" w:hAnsi="Times New Roman" w:hint="default"/>
+        </w:rPr>
+        <w:t xml:space="preserve">: </w:t>
+      </w:r>
+      <w:r>
+        <w:rPr>
+          <w:spacing w:val="0"/>
+          <w:vertAlign w:val="baseline"/>
+          <w:i w:val="0"/>
+          <w:b w:val="0"/>
+          <w:color w:val="000000"/>
+          <w:position w:val="0"/>
+          <w:sz w:val="21"/>
+          <w:szCs w:val="21"/>
+          <w:smallCaps w:val="0"/>
+          <w:rFonts w:ascii="Times New Roman" w:eastAsia="Times New Roman" w:hAnsi="Times New Roman" w:hint="default"/>
+        </w:rPr>
+        <w:t xml:space="preserve">de qué manera se </w:t>
+      </w:r>
+      <w:r>
+        <w:rPr>
+          <w:spacing w:val="0"/>
+          <w:vertAlign w:val="baseline"/>
+          <w:b w:val="0"/>
+          <w:color w:val="000000"/>
+          <w:position w:val="0"/>
+          <w:sz w:val="21"/>
+          <w:szCs w:val="21"/>
+          <w:smallCaps w:val="0"/>
+          <w:rFonts w:ascii="Times New Roman" w:eastAsia="Times New Roman" w:hAnsi="Times New Roman" w:hint="default"/>
+        </w:rPr>
+        <w:t xml:space="preserve">evidencia en la práctica (digamos, en </w:t>
+      </w:r>
+      <w:r>
+        <w:rPr>
+          <w:spacing w:val="0"/>
+          <w:vertAlign w:val="baseline"/>
+          <w:b w:val="0"/>
+          <w:color w:val="000000"/>
+          <w:position w:val="0"/>
+          <w:sz w:val="21"/>
+          <w:szCs w:val="21"/>
+          <w:smallCaps w:val="0"/>
+          <w:rFonts w:ascii="Times New Roman" w:eastAsia="Times New Roman" w:hAnsi="Times New Roman" w:hint="default"/>
+        </w:rPr>
+        <w:t xml:space="preserve">el mundo laboral) y de qué manera, idealmente, debe ser encarado o tratado para llegar a un común </w:t>
+      </w:r>
+      <w:r>
+        <w:rPr>
+          <w:spacing w:val="0"/>
+          <w:vertAlign w:val="baseline"/>
+          <w:b w:val="0"/>
+          <w:color w:val="000000"/>
+          <w:position w:val="0"/>
+          <w:sz w:val="21"/>
+          <w:szCs w:val="21"/>
+          <w:smallCaps w:val="0"/>
+          <w:rFonts w:ascii="Times New Roman" w:eastAsia="Times New Roman" w:hAnsi="Times New Roman" w:hint="default"/>
+        </w:rPr>
+        <w:t xml:space="preserve">acuerdo entre las partes involucradas. Luego, lo que se habría que responder es lo siguiente: ¿hay </w:t>
+      </w:r>
+      <w:r>
+        <w:rPr>
+          <w:spacing w:val="0"/>
+          <w:vertAlign w:val="baseline"/>
+          <w:b w:val="0"/>
+          <w:color w:val="000000"/>
+          <w:position w:val="0"/>
+          <w:sz w:val="21"/>
+          <w:szCs w:val="21"/>
+          <w:smallCaps w:val="0"/>
+          <w:rFonts w:ascii="Times New Roman" w:eastAsia="Times New Roman" w:hAnsi="Times New Roman" w:hint="default"/>
+        </w:rPr>
+        <w:t xml:space="preserve">conflictos buenos o necesariamente todos son malos? </w:t>
+      </w:r>
+    </w:p>
+    <w:p>
+      <w:pPr>
+        <w:bidi w:val="0"/>
+        <w:numPr>
+          <w:ilvl w:val="0"/>
+          <w:numId w:val="0"/>
+        </w:numPr>
+        <w:jc w:val="left"/>
+        <w:spacing w:lineRule="auto" w:line="259" w:before="0" w:after="200"/>
+        <w:contextualSpacing w:val="1"/>
+        <w:widowControl w:val="0"/>
+        <w:pBdr>
+          <w:top w:val="nil" w:sz="0" w:space="0" w:color="000000"/>
+          <w:bottom w:val="nil" w:sz="0" w:space="0" w:color="000000"/>
+          <w:left w:val="nil" w:sz="0" w:space="0" w:color="000000"/>
+          <w:right w:val="nil" w:sz="0" w:space="0" w:color="000000"/>
+          <w:between w:val="nil" w:sz="0" w:space="0" w:color="000000"/>
+        </w:pBdr>
+        <w:ind w:right="0" w:left="0" w:firstLine="0"/>
+        <w:rPr>
+          <w:spacing w:val="0"/>
+          <w:vertAlign w:val="baseline"/>
+          <w:b w:val="0"/>
+          <w:color w:val="000000"/>
+          <w:position w:val="0"/>
+          <w:sz w:val="21"/>
+          <w:szCs w:val="21"/>
+          <w:smallCaps w:val="0"/>
+          <w:rFonts w:ascii="Times New Roman" w:eastAsia="Times New Roman" w:hAnsi="Times New Roman" w:hint="default"/>
+        </w:rPr>
+        <w:wordWrap w:val="1"/>
+        <w:autoSpaceDE w:val="1"/>
+        <w:autoSpaceDN w:val="1"/>
+      </w:pPr>
+    </w:p>
+    <w:p>
+      <w:pPr>
+        <w:bidi w:val="0"/>
+        <w:numPr>
+          <w:ilvl w:val="0"/>
+          <w:numId w:val="0"/>
+        </w:numPr>
+        <w:jc w:val="left"/>
+        <w:spacing w:lineRule="auto" w:line="259" w:before="0" w:after="200"/>
+        <w:contextualSpacing w:val="1"/>
+        <w:widowControl w:val="0"/>
+        <w:pBdr>
+          <w:top w:val="nil" w:sz="0" w:space="0" w:color="000000"/>
+          <w:bottom w:val="nil" w:sz="0" w:space="0" w:color="000000"/>
+          <w:left w:val="nil" w:sz="0" w:space="0" w:color="000000"/>
+          <w:right w:val="nil" w:sz="0" w:space="0" w:color="000000"/>
+          <w:between w:val="nil" w:sz="0" w:space="0" w:color="000000"/>
+        </w:pBdr>
+        <w:ind w:right="0" w:left="0" w:firstLine="0"/>
+        <w:rPr>
+          <w:spacing w:val="0"/>
+          <w:vertAlign w:val="baseline"/>
+          <w:b w:val="0"/>
+          <w:color w:val="000000"/>
+          <w:position w:val="0"/>
+          <w:sz w:val="21"/>
+          <w:szCs w:val="21"/>
+          <w:smallCaps w:val="0"/>
+          <w:rFonts w:ascii="Times New Roman" w:eastAsia="Times New Roman" w:hAnsi="Times New Roman" w:hint="default"/>
+        </w:rPr>
+        <w:wordWrap w:val="1"/>
+        <w:autoSpaceDE w:val="1"/>
+        <w:autoSpaceDN w:val="1"/>
+      </w:pPr>
+      <w:r>
+        <w:rPr>
+          <w:spacing w:val="0"/>
+          <w:vertAlign w:val="baseline"/>
+          <w:b w:val="0"/>
+          <w:color w:val="000000"/>
+          <w:position w:val="0"/>
+          <w:sz w:val="21"/>
+          <w:szCs w:val="21"/>
+          <w:smallCaps w:val="0"/>
+          <w:rFonts w:ascii="Times New Roman" w:eastAsia="Times New Roman" w:hAnsi="Times New Roman" w:hint="default"/>
+        </w:rPr>
+        <w:t xml:space="preserve">Para finalizar, al grano, se debe concluir que el </w:t>
+      </w:r>
+      <w:r>
+        <w:rPr>
+          <w:spacing w:val="0"/>
+          <w:vertAlign w:val="baseline"/>
+          <w:i w:val="1"/>
+          <w:b w:val="1"/>
+          <w:color w:val="000000"/>
+          <w:position w:val="0"/>
+          <w:sz w:val="21"/>
+          <w:szCs w:val="21"/>
+          <w:smallCaps w:val="0"/>
+          <w:rFonts w:ascii="Times New Roman" w:eastAsia="Times New Roman" w:hAnsi="Times New Roman" w:hint="default"/>
+        </w:rPr>
+        <w:t>conflicto</w:t>
+      </w:r>
+      <w:r>
+        <w:rPr>
+          <w:spacing w:val="0"/>
+          <w:vertAlign w:val="baseline"/>
+          <w:b w:val="0"/>
+          <w:color w:val="000000"/>
+          <w:position w:val="0"/>
+          <w:sz w:val="21"/>
+          <w:szCs w:val="21"/>
+          <w:smallCaps w:val="0"/>
+          <w:rFonts w:ascii="Times New Roman" w:eastAsia="Times New Roman" w:hAnsi="Times New Roman" w:hint="default"/>
+        </w:rPr>
+        <w:t xml:space="preserve"> es un fenómeno social que nace </w:t>
+      </w:r>
+      <w:r>
+        <w:rPr>
+          <w:spacing w:val="0"/>
+          <w:vertAlign w:val="baseline"/>
+          <w:b w:val="1"/>
+          <w:color w:val="000000"/>
+          <w:position w:val="0"/>
+          <w:sz w:val="21"/>
+          <w:szCs w:val="21"/>
+          <w:smallCaps w:val="0"/>
+          <w:rFonts w:ascii="Times New Roman" w:eastAsia="Times New Roman" w:hAnsi="Times New Roman" w:hint="default"/>
+        </w:rPr>
+        <w:t>naturalmente</w:t>
+      </w:r>
+      <w:r>
+        <w:rPr>
+          <w:spacing w:val="0"/>
+          <w:vertAlign w:val="baseline"/>
+          <w:b w:val="0"/>
+          <w:color w:val="000000"/>
+          <w:position w:val="0"/>
+          <w:sz w:val="21"/>
+          <w:szCs w:val="21"/>
+          <w:smallCaps w:val="0"/>
+          <w:rFonts w:ascii="Times New Roman" w:eastAsia="Times New Roman" w:hAnsi="Times New Roman" w:hint="default"/>
+        </w:rPr>
+        <w:t xml:space="preserve"> </w:t>
+      </w:r>
+      <w:r>
+        <w:rPr>
+          <w:spacing w:val="0"/>
+          <w:vertAlign w:val="baseline"/>
+          <w:b w:val="0"/>
+          <w:color w:val="000000"/>
+          <w:position w:val="0"/>
+          <w:sz w:val="21"/>
+          <w:szCs w:val="21"/>
+          <w:smallCaps w:val="0"/>
+          <w:rFonts w:ascii="Times New Roman" w:eastAsia="Times New Roman" w:hAnsi="Times New Roman" w:hint="default"/>
+        </w:rPr>
+        <w:t xml:space="preserve">de la interacción del hombre con otros (hombres y/o mujeres) al encontrarse diferencias o puntos de </w:t>
+      </w:r>
+      <w:r>
+        <w:rPr>
+          <w:spacing w:val="0"/>
+          <w:vertAlign w:val="baseline"/>
+          <w:b w:val="0"/>
+          <w:color w:val="000000"/>
+          <w:position w:val="0"/>
+          <w:sz w:val="21"/>
+          <w:szCs w:val="21"/>
+          <w:smallCaps w:val="0"/>
+          <w:rFonts w:ascii="Times New Roman" w:eastAsia="Times New Roman" w:hAnsi="Times New Roman" w:hint="default"/>
+        </w:rPr>
+        <w:t xml:space="preserve">divergencia en los modos de pensar/actuar de cada uno; con lo cual, se genera un conjunto de tensiones y </w:t>
+      </w:r>
+      <w:r>
+        <w:rPr>
+          <w:spacing w:val="0"/>
+          <w:vertAlign w:val="baseline"/>
+          <w:b w:val="0"/>
+          <w:color w:val="000000"/>
+          <w:position w:val="0"/>
+          <w:sz w:val="21"/>
+          <w:szCs w:val="21"/>
+          <w:smallCaps w:val="0"/>
+          <w:rFonts w:ascii="Times New Roman" w:eastAsia="Times New Roman" w:hAnsi="Times New Roman" w:hint="default"/>
+        </w:rPr>
+        <w:t xml:space="preserve">choques de intereses entre los afectados; sin embargo, advertimos nuevamente, el </w:t>
+      </w:r>
+      <w:r>
+        <w:rPr>
+          <w:spacing w:val="0"/>
+          <w:vertAlign w:val="baseline"/>
+          <w:i w:val="1"/>
+          <w:b w:val="1"/>
+          <w:color w:val="000000"/>
+          <w:position w:val="0"/>
+          <w:sz w:val="21"/>
+          <w:szCs w:val="21"/>
+          <w:smallCaps w:val="0"/>
+          <w:rFonts w:ascii="Times New Roman" w:eastAsia="Times New Roman" w:hAnsi="Times New Roman" w:hint="default"/>
+        </w:rPr>
+        <w:t xml:space="preserve">conflicto </w:t>
+      </w:r>
+      <w:r>
+        <w:rPr>
+          <w:spacing w:val="0"/>
+          <w:vertAlign w:val="baseline"/>
+          <w:i w:val="0"/>
+          <w:b w:val="0"/>
+          <w:color w:val="000000"/>
+          <w:position w:val="0"/>
+          <w:sz w:val="21"/>
+          <w:szCs w:val="21"/>
+          <w:smallCaps w:val="0"/>
+          <w:rFonts w:ascii="Times New Roman" w:eastAsia="Times New Roman" w:hAnsi="Times New Roman" w:hint="default"/>
+        </w:rPr>
+        <w:t xml:space="preserve">es natural al </w:t>
+      </w:r>
+      <w:r>
+        <w:rPr>
+          <w:spacing w:val="0"/>
+          <w:vertAlign w:val="baseline"/>
+          <w:i w:val="0"/>
+          <w:b w:val="0"/>
+          <w:color w:val="000000"/>
+          <w:position w:val="0"/>
+          <w:sz w:val="21"/>
+          <w:szCs w:val="21"/>
+          <w:smallCaps w:val="0"/>
+          <w:rFonts w:ascii="Times New Roman" w:eastAsia="Times New Roman" w:hAnsi="Times New Roman" w:hint="default"/>
+        </w:rPr>
+        <w:t xml:space="preserve">hombre por la singularidad propia que cada hombre o mujer tiene, en  la tierra, a la hora de </w:t>
+      </w:r>
+      <w:r>
+        <w:rPr>
+          <w:spacing w:val="0"/>
+          <w:vertAlign w:val="baseline"/>
+          <w:i w:val="1"/>
+          <w:b w:val="0"/>
+          <w:color w:val="000000"/>
+          <w:position w:val="0"/>
+          <w:sz w:val="21"/>
+          <w:szCs w:val="21"/>
+          <w:smallCaps w:val="0"/>
+          <w:rFonts w:ascii="Times New Roman" w:eastAsia="Times New Roman" w:hAnsi="Times New Roman" w:hint="default"/>
+        </w:rPr>
+        <w:t xml:space="preserve">ver las cosas;</w:t>
+      </w:r>
+      <w:r>
+        <w:rPr>
+          <w:spacing w:val="0"/>
+          <w:vertAlign w:val="baseline"/>
+          <w:b w:val="0"/>
+          <w:color w:val="000000"/>
+          <w:position w:val="0"/>
+          <w:sz w:val="21"/>
+          <w:szCs w:val="21"/>
+          <w:smallCaps w:val="0"/>
+          <w:rFonts w:ascii="Times New Roman" w:eastAsia="Times New Roman" w:hAnsi="Times New Roman" w:hint="default"/>
+        </w:rPr>
+        <w:t xml:space="preserve"> </w:t>
+      </w:r>
+      <w:r>
+        <w:rPr>
+          <w:spacing w:val="0"/>
+          <w:vertAlign w:val="baseline"/>
+          <w:b w:val="0"/>
+          <w:color w:val="000000"/>
+          <w:position w:val="0"/>
+          <w:sz w:val="21"/>
+          <w:szCs w:val="21"/>
+          <w:smallCaps w:val="0"/>
+          <w:rFonts w:ascii="Times New Roman" w:eastAsia="Times New Roman" w:hAnsi="Times New Roman" w:hint="default"/>
+        </w:rPr>
+        <w:t xml:space="preserve">incluso, es necesario que haya conflicto para que este último, el </w:t>
+      </w:r>
+      <w:r>
+        <w:rPr>
+          <w:spacing w:val="0"/>
+          <w:vertAlign w:val="baseline"/>
+          <w:i w:val="1"/>
+          <w:b w:val="0"/>
+          <w:color w:val="000000"/>
+          <w:position w:val="0"/>
+          <w:sz w:val="21"/>
+          <w:szCs w:val="21"/>
+          <w:smallCaps w:val="0"/>
+          <w:rFonts w:ascii="Times New Roman" w:eastAsia="Times New Roman" w:hAnsi="Times New Roman" w:hint="default"/>
+        </w:rPr>
+        <w:t>hombre,</w:t>
+      </w:r>
+      <w:r>
+        <w:rPr>
+          <w:spacing w:val="0"/>
+          <w:vertAlign w:val="baseline"/>
+          <w:b w:val="0"/>
+          <w:color w:val="000000"/>
+          <w:position w:val="0"/>
+          <w:sz w:val="21"/>
+          <w:szCs w:val="21"/>
+          <w:smallCaps w:val="0"/>
+          <w:rFonts w:ascii="Times New Roman" w:eastAsia="Times New Roman" w:hAnsi="Times New Roman" w:hint="default"/>
+        </w:rPr>
+        <w:t xml:space="preserve"> evolucione diariamente y se </w:t>
+      </w:r>
+      <w:r>
+        <w:rPr>
+          <w:spacing w:val="0"/>
+          <w:vertAlign w:val="baseline"/>
+          <w:b w:val="0"/>
+          <w:color w:val="000000"/>
+          <w:position w:val="0"/>
+          <w:sz w:val="21"/>
+          <w:szCs w:val="21"/>
+          <w:smallCaps w:val="0"/>
+          <w:rFonts w:ascii="Times New Roman" w:eastAsia="Times New Roman" w:hAnsi="Times New Roman" w:hint="default"/>
+        </w:rPr>
+        <w:t xml:space="preserve">conciba más integro y más sabio. </w:t>
+      </w:r>
     </w:p>
     <w:sectPr>
       <w:headerReference w:type="default" r:id="rId5"/>
@@ -7792,7 +8347,7 @@
             </w:rPr>
             <w:drawing>
               <wp:inline distT="0" distB="0" distL="0" distR="0">
-                <wp:extent cx="571500" cy="571500"/>
+                <wp:extent cx="572135" cy="572135"/>
                 <wp:effectExtent l="0" t="0" r="0" b="0"/>
                 <wp:docPr id="4" name="image2.jpg" descr="logo_membrete"/>
                 <wp:cNvGraphicFramePr>
@@ -7802,7 +8357,7 @@
                   <a:graphicData uri="http://schemas.openxmlformats.org/drawingml/2006/picture">
                     <pic:pic xmlns:pic="http://schemas.openxmlformats.org/drawingml/2006/picture">
                       <pic:nvPicPr>
-                        <pic:cNvPr id="1" name="Picture 1" descr="/Users/robertovelasquezdean/Library/Group Containers/L48J367XN4.com.infraware.PolarisOffice/EngineTemp/2603/image1.jpg"/>
+                        <pic:cNvPr id="1" name="Picture 1" descr="/Users/robertovelasquezdean/Library/Group Containers/L48J367XN4.com.infraware.PolarisOffice/EngineTemp/4386/image1.jpg"/>
                         <pic:cNvPicPr preferRelativeResize="0">
                           <a:picLocks noChangeAspect="1" noChangeArrowheads="1"/>
                         </pic:cNvPicPr>
@@ -7817,7 +8372,7 @@
                       <pic:spPr>
                         <a:xfrm>
                           <a:off x="0" y="0"/>
-                          <a:ext cx="572135" cy="572135"/>
+                          <a:ext cx="572770" cy="572770"/>
                         </a:xfrm>
                         <a:prstGeom prst="rect"/>
                         <a:ln cap="flat"/>
@@ -7972,7 +8527,7 @@
   <w:abstractNum w:abstractNumId="0">
     <w:multiLevelType w:val="multilevel"/>
     <w:nsid w:val="2F000000"/>
-    <w:tmpl w:val="38CDCDBC"/>
+    <w:tmpl w:val="270F4885"/>
     <w:lvl w:ilvl="0">
       <w:lvlJc w:val="left"/>
       <w:numFmt w:val="decimal"/>
@@ -8083,7 +8638,7 @@
   <w:abstractNum w:abstractNumId="1">
     <w:multiLevelType w:val="multilevel"/>
     <w:nsid w:val="2F000001"/>
-    <w:tmpl w:val="357DFEE0"/>
+    <w:tmpl w:val="426217E5"/>
     <w:lvl w:ilvl="0">
       <w:lvlJc w:val="left"/>
       <w:numFmt w:val="lowerLetter"/>
@@ -8187,7 +8742,7 @@
   <w:abstractNum w:abstractNumId="2">
     <w:multiLevelType w:val="hybridMultilevel"/>
     <w:nsid w:val="2F000002"/>
-    <w:tmpl w:val="48E82FA9"/>
+    <w:tmpl w:val="5C0ECD88"/>
     <w:lvl w:ilvl="0">
       <w:lvlJc w:val="left"/>
       <w:numFmt w:val="bullet"/>
@@ -8354,7 +8909,7 @@
   <w:abstractNum w:abstractNumId="3">
     <w:multiLevelType w:val="multilevel"/>
     <w:nsid w:val="2F000003"/>
-    <w:tmpl w:val="299115BD"/>
+    <w:tmpl w:val="35D7DBDC"/>
     <w:lvl w:ilvl="0">
       <w:lvlJc w:val="left"/>
       <w:numFmt w:val="lowerLetter"/>
@@ -8458,7 +9013,7 @@
   <w:abstractNum w:abstractNumId="4">
     <w:multiLevelType w:val="hybridMultilevel"/>
     <w:nsid w:val="2F000004"/>
-    <w:tmpl w:val="5A2A5189"/>
+    <w:tmpl w:val="54A3750E"/>
     <w:lvl w:ilvl="0">
       <w:lvlJc w:val="left"/>
       <w:numFmt w:val="bullet"/>
@@ -8624,7 +9179,7 @@
   <w:abstractNum w:abstractNumId="5">
     <w:multiLevelType w:val="multilevel"/>
     <w:nsid w:val="2F000005"/>
-    <w:tmpl w:val="364F388B"/>
+    <w:tmpl w:val="5D5A2678"/>
     <w:lvl w:ilvl="0">
       <w:lvlJc w:val="left"/>
       <w:numFmt w:val="lowerLetter"/>
@@ -8825,6 +9380,7 @@
         </w:pBdr>
         <w:autoSpaceDE w:val="1"/>
         <w:autoSpaceDN w:val="1"/>
+        <w:widowControl/>
         <w:wordWrap/>
       </w:pPr>
     </w:pPrDefault>
@@ -8851,9 +9407,8 @@
   </w:style>
   <w:style w:default="1" w:styleId="PO3" w:type="table">
     <w:name w:val="Normal Table"/>
+    <w:basedOn w:val="PO3"/>
     <w:uiPriority w:val="3"/>
-    <w:semiHidden/>
-    <w:unhideWhenUsed/>
     <w:tblPr>
       <w:tblCellMar>
         <w:bottom w:type="dxa" w:w="0"/>
@@ -8876,7 +9431,11 @@
     <w:qFormat/>
     <w:uiPriority w:val="5"/>
     <w:pPr>
+      <w:autoSpaceDE w:val="1"/>
+      <w:autoSpaceDN w:val="1"/>
       <w:jc w:val="both"/>
+      <w:widowControl/>
+      <w:wordWrap/>
     </w:pPr>
     <w:rPr>
       <w:shd w:val="clear"/>
@@ -9044,8 +9603,12 @@
     <w:qFormat/>
     <w:uiPriority w:val="13"/>
     <w:pPr>
+      <w:autoSpaceDE w:val="1"/>
+      <w:autoSpaceDN w:val="1"/>
       <w:ind w:left="1800" w:hanging="400"/>
       <w:jc w:val="both"/>
+      <w:widowControl/>
+      <w:wordWrap/>
     </w:pPr>
     <w:rPr>
       <w:shd w:val="clear"/>
@@ -9060,8 +9623,12 @@
     <w:qFormat/>
     <w:uiPriority w:val="14"/>
     <w:pPr>
+      <w:autoSpaceDE w:val="1"/>
+      <w:autoSpaceDN w:val="1"/>
       <w:ind w:left="2000" w:hanging="400"/>
       <w:jc w:val="both"/>
+      <w:widowControl/>
+      <w:wordWrap/>
     </w:pPr>
     <w:rPr>
       <w:shd w:val="clear"/>
@@ -9076,8 +9643,12 @@
     <w:qFormat/>
     <w:uiPriority w:val="15"/>
     <w:pPr>
+      <w:autoSpaceDE w:val="1"/>
+      <w:autoSpaceDN w:val="1"/>
       <w:ind w:left="2200" w:hanging="400"/>
       <w:jc w:val="both"/>
+      <w:widowControl/>
+      <w:wordWrap/>
     </w:pPr>
     <w:rPr>
       <w:shd w:val="clear"/>
@@ -9161,8 +9732,12 @@
     <w:qFormat/>
     <w:uiPriority w:val="21"/>
     <w:pPr>
+      <w:autoSpaceDE w:val="1"/>
+      <w:autoSpaceDN w:val="1"/>
       <w:ind w:left="864" w:right="864" w:firstLine="0"/>
       <w:jc w:val="center"/>
+      <w:widowControl/>
+      <w:wordWrap/>
     </w:pPr>
     <w:rPr>
       <w:color w:val="404040"/>
@@ -9183,8 +9758,12 @@
         <w:top w:val="single" w:sz="1" w:space="10" w:color="5B9BD5"/>
         <w:bottom w:val="single" w:sz="1" w:space="10" w:color="5B9BD5"/>
       </w:pBdr>
+      <w:autoSpaceDE w:val="1"/>
+      <w:autoSpaceDN w:val="1"/>
       <w:ind w:left="950" w:right="950" w:firstLine="0"/>
       <w:jc w:val="center"/>
+      <w:widowControl/>
+      <w:wordWrap/>
     </w:pPr>
     <w:rPr>
       <w:color w:val="5B9BD5"/>
@@ -9243,7 +9822,6 @@
     <w:pPr>
       <w:autoSpaceDE w:val="1"/>
       <w:autoSpaceDN w:val="1"/>
-      <w:spacing/>
       <w:ind w:left="720" w:firstLine="0"/>
       <w:widowControl/>
       <w:wordWrap/>
@@ -9255,7 +9833,12 @@
     <w:qFormat/>
     <w:uiPriority w:val="27"/>
     <w:unhideWhenUsed/>
-    <w:pPr/>
+    <w:pPr>
+      <w:autoSpaceDE w:val="1"/>
+      <w:autoSpaceDN w:val="1"/>
+      <w:widowControl/>
+      <w:wordWrap/>
+    </w:pPr>
     <w:rPr>
       <w:color w:val="2E74B5"/>
       <w:shd w:val="clear"/>
@@ -9271,7 +9854,11 @@
     <w:uiPriority w:val="28"/>
     <w:unhideWhenUsed/>
     <w:pPr>
+      <w:autoSpaceDE w:val="1"/>
+      <w:autoSpaceDN w:val="1"/>
       <w:jc w:val="both"/>
+      <w:widowControl/>
+      <w:wordWrap/>
     </w:pPr>
     <w:rPr>
       <w:shd w:val="clear"/>
@@ -9287,8 +9874,12 @@
     <w:uiPriority w:val="29"/>
     <w:unhideWhenUsed/>
     <w:pPr>
+      <w:autoSpaceDE w:val="1"/>
+      <w:autoSpaceDN w:val="1"/>
       <w:ind w:left="425" w:firstLine="0"/>
       <w:jc w:val="both"/>
+      <w:widowControl/>
+      <w:wordWrap/>
     </w:pPr>
     <w:rPr>
       <w:shd w:val="clear"/>
@@ -9304,8 +9895,12 @@
     <w:uiPriority w:val="30"/>
     <w:unhideWhenUsed/>
     <w:pPr>
+      <w:autoSpaceDE w:val="1"/>
+      <w:autoSpaceDN w:val="1"/>
       <w:ind w:left="850" w:firstLine="0"/>
       <w:jc w:val="both"/>
+      <w:widowControl/>
+      <w:wordWrap/>
     </w:pPr>
     <w:rPr>
       <w:shd w:val="clear"/>
@@ -9321,8 +9916,12 @@
     <w:uiPriority w:val="31"/>
     <w:unhideWhenUsed/>
     <w:pPr>
+      <w:autoSpaceDE w:val="1"/>
+      <w:autoSpaceDN w:val="1"/>
       <w:ind w:left="1275" w:firstLine="0"/>
       <w:jc w:val="both"/>
+      <w:widowControl/>
+      <w:wordWrap/>
     </w:pPr>
     <w:rPr>
       <w:shd w:val="clear"/>
@@ -9338,8 +9937,12 @@
     <w:uiPriority w:val="32"/>
     <w:unhideWhenUsed/>
     <w:pPr>
+      <w:autoSpaceDE w:val="1"/>
+      <w:autoSpaceDN w:val="1"/>
       <w:ind w:left="1700" w:firstLine="0"/>
       <w:jc w:val="both"/>
+      <w:widowControl/>
+      <w:wordWrap/>
     </w:pPr>
     <w:rPr>
       <w:shd w:val="clear"/>
@@ -9355,8 +9958,12 @@
     <w:uiPriority w:val="33"/>
     <w:unhideWhenUsed/>
     <w:pPr>
+      <w:autoSpaceDE w:val="1"/>
+      <w:autoSpaceDN w:val="1"/>
       <w:ind w:left="2125" w:firstLine="0"/>
       <w:jc w:val="both"/>
+      <w:widowControl/>
+      <w:wordWrap/>
     </w:pPr>
     <w:rPr>
       <w:shd w:val="clear"/>
@@ -9372,8 +9979,12 @@
     <w:uiPriority w:val="34"/>
     <w:unhideWhenUsed/>
     <w:pPr>
+      <w:autoSpaceDE w:val="1"/>
+      <w:autoSpaceDN w:val="1"/>
       <w:ind w:left="2550" w:firstLine="0"/>
       <w:jc w:val="both"/>
+      <w:widowControl/>
+      <w:wordWrap/>
     </w:pPr>
     <w:rPr>
       <w:shd w:val="clear"/>
@@ -9389,8 +10000,12 @@
     <w:uiPriority w:val="35"/>
     <w:unhideWhenUsed/>
     <w:pPr>
+      <w:autoSpaceDE w:val="1"/>
+      <w:autoSpaceDN w:val="1"/>
       <w:ind w:left="2975" w:firstLine="0"/>
       <w:jc w:val="both"/>
+      <w:widowControl/>
+      <w:wordWrap/>
     </w:pPr>
     <w:rPr>
       <w:shd w:val="clear"/>
@@ -9406,8 +10021,12 @@
     <w:uiPriority w:val="36"/>
     <w:unhideWhenUsed/>
     <w:pPr>
+      <w:autoSpaceDE w:val="1"/>
+      <w:autoSpaceDN w:val="1"/>
       <w:ind w:left="3400" w:firstLine="0"/>
       <w:jc w:val="both"/>
+      <w:widowControl/>
+      <w:wordWrap/>
     </w:pPr>
     <w:rPr>
       <w:shd w:val="clear"/>

</xml_diff>